<commit_message>
placeholder for report and dashboard
</commit_message>
<xml_diff>
--- a/code/day3_1_report.docx
+++ b/code/day3_1_report.docx
@@ -119,6 +119,55 @@
           <w:rStyle w:val="VerbatimChar"/>
         </w:rPr>
         <w:t xml:space="preserve">## Linking to GEOS 3.8.1, GDAL 3.2.1, PROJ 7.2.1</w:t>
+      </w:r>
+    </w:p>
+    <w:p>
+      <w:pPr>
+        <w:pStyle w:val="SourceCode"/>
+      </w:pPr>
+      <w:r>
+        <w:rPr>
+          <w:rStyle w:val="VerbatimChar"/>
+        </w:rPr>
+        <w:t xml:space="preserve">## </w:t>
+      </w:r>
+      <w:r>
+        <w:br/>
+      </w:r>
+      <w:r>
+        <w:rPr>
+          <w:rStyle w:val="VerbatimChar"/>
+        </w:rPr>
+        <w:t xml:space="preserve">## Attaching package: 'zoo'</w:t>
+      </w:r>
+    </w:p>
+    <w:p>
+      <w:pPr>
+        <w:pStyle w:val="SourceCode"/>
+      </w:pPr>
+      <w:r>
+        <w:rPr>
+          <w:rStyle w:val="VerbatimChar"/>
+        </w:rPr>
+        <w:t xml:space="preserve">## The following objects are masked from 'package:base':</w:t>
+      </w:r>
+      <w:r>
+        <w:br/>
+      </w:r>
+      <w:r>
+        <w:rPr>
+          <w:rStyle w:val="VerbatimChar"/>
+        </w:rPr>
+        <w:t xml:space="preserve">## </w:t>
+      </w:r>
+      <w:r>
+        <w:br/>
+      </w:r>
+      <w:r>
+        <w:rPr>
+          <w:rStyle w:val="VerbatimChar"/>
+        </w:rPr>
+        <w:t xml:space="preserve">##     as.Date, as.Date.numeric</w:t>
       </w:r>
     </w:p>
     <w:p>

</xml_diff>